<commit_message>
Updated code and template for CS PP and SAQ component.
</commit_message>
<xml_diff>
--- a/Assessment/Templates/(Template) Answer to CS - Course Title - v1.docx
+++ b/Assessment/Templates/(Template) Answer to CS - Course Title - v1.docx
@@ -417,7 +417,23 @@
                 <w:sz w:val="24"/>
                 <w:szCs w:val="24"/>
               </w:rPr>
-              <w:t>{{</w:t>
+              <w:t xml:space="preserve">{%-for </w:t>
+            </w:r>
+            <w:proofErr w:type="spellStart"/>
+            <w:r>
+              <w:rPr>
+                <w:sz w:val="24"/>
+                <w:szCs w:val="24"/>
+              </w:rPr>
+              <w:t>bullet_pt</w:t>
+            </w:r>
+            <w:proofErr w:type="spellEnd"/>
+            <w:r>
+              <w:rPr>
+                <w:sz w:val="24"/>
+                <w:szCs w:val="24"/>
+              </w:rPr>
+              <w:t xml:space="preserve"> in </w:t>
             </w:r>
             <w:proofErr w:type="spellStart"/>
             <w:r>
@@ -433,8 +449,86 @@
                 <w:sz w:val="24"/>
                 <w:szCs w:val="24"/>
               </w:rPr>
-              <w:t>}}</w:t>
+              <w:t xml:space="preserve"> %}</w:t>
             </w:r>
+          </w:p>
+          <w:p>
+            <w:pPr>
+              <w:pStyle w:val="ListParagraph"/>
+              <w:numPr>
+                <w:ilvl w:val="0"/>
+                <w:numId w:val="1"/>
+              </w:numPr>
+              <w:spacing w:line="240" w:lineRule="auto"/>
+              <w:rPr>
+                <w:sz w:val="24"/>
+                <w:szCs w:val="24"/>
+              </w:rPr>
+            </w:pPr>
+            <w:r>
+              <w:rPr>
+                <w:sz w:val="24"/>
+                <w:szCs w:val="24"/>
+              </w:rPr>
+              <w:t xml:space="preserve">{{ </w:t>
+            </w:r>
+            <w:proofErr w:type="spellStart"/>
+            <w:r>
+              <w:rPr>
+                <w:sz w:val="24"/>
+                <w:szCs w:val="24"/>
+              </w:rPr>
+              <w:t>question.answer</w:t>
+            </w:r>
+            <w:proofErr w:type="spellEnd"/>
+            <w:r>
+              <w:rPr>
+                <w:sz w:val="24"/>
+                <w:szCs w:val="24"/>
+              </w:rPr>
+              <w:t xml:space="preserve"> }}</w:t>
+            </w:r>
+          </w:p>
+          <w:p>
+            <w:pPr>
+              <w:spacing w:line="240" w:lineRule="auto"/>
+              <w:rPr>
+                <w:sz w:val="24"/>
+                <w:szCs w:val="24"/>
+              </w:rPr>
+            </w:pPr>
+            <w:r>
+              <w:rPr>
+                <w:sz w:val="24"/>
+                <w:szCs w:val="24"/>
+              </w:rPr>
+              <w:t xml:space="preserve">{% </w:t>
+            </w:r>
+            <w:proofErr w:type="spellStart"/>
+            <w:r>
+              <w:rPr>
+                <w:sz w:val="24"/>
+                <w:szCs w:val="24"/>
+              </w:rPr>
+              <w:t>endfor</w:t>
+            </w:r>
+            <w:proofErr w:type="spellEnd"/>
+            <w:r>
+              <w:rPr>
+                <w:sz w:val="24"/>
+                <w:szCs w:val="24"/>
+              </w:rPr>
+              <w:t xml:space="preserve"> %}</w:t>
+            </w:r>
+          </w:p>
+          <w:p>
+            <w:pPr>
+              <w:spacing w:line="240" w:lineRule="auto"/>
+              <w:rPr>
+                <w:sz w:val="24"/>
+                <w:szCs w:val="24"/>
+              </w:rPr>
+            </w:pPr>
           </w:p>
           <w:p>
             <w:pPr>
@@ -535,6 +629,126 @@
     </w:sectPr>
   </w:body>
 </w:document>
+</file>
+
+<file path=word/numbering.xml><?xml version="1.0" encoding="utf-8"?>
+<w:numbering xmlns:wpc="http://schemas.microsoft.com/office/word/2010/wordprocessingCanvas" xmlns:cx="http://schemas.microsoft.com/office/drawing/2014/chartex" xmlns:cx1="http://schemas.microsoft.com/office/drawing/2015/9/8/chartex" xmlns:cx2="http://schemas.microsoft.com/office/drawing/2015/10/21/chartex" xmlns:cx3="http://schemas.microsoft.com/office/drawing/2016/5/9/chartex" xmlns:cx4="http://schemas.microsoft.com/office/drawing/2016/5/10/chartex" xmlns:cx5="http://schemas.microsoft.com/office/drawing/2016/5/11/chartex" xmlns:cx6="http://schemas.microsoft.com/office/drawing/2016/5/12/chartex" xmlns:cx7="http://schemas.microsoft.com/office/drawing/2016/5/13/chartex" xmlns:cx8="http://schemas.microsoft.com/office/drawing/2016/5/14/chartex" xmlns:mc="http://schemas.openxmlformats.org/markup-compatibility/2006" xmlns:aink="http://schemas.microsoft.com/office/drawing/2016/ink" xmlns:am3d="http://schemas.microsoft.com/office/drawing/2017/model3d" xmlns:o="urn:schemas-microsoft-com:office:office" xmlns:oel="http://schemas.microsoft.com/office/2019/extlst" xmlns:r="http://schemas.openxmlformats.org/officeDocument/2006/relationships" xmlns:m="http://schemas.openxmlformats.org/officeDocument/2006/math" xmlns:v="urn:schemas-microsoft-com:vml" xmlns:wp14="http://schemas.microsoft.com/office/word/2010/wordprocessingDrawing" xmlns:wp="http://schemas.openxmlformats.org/drawingml/2006/wordprocessingDrawing" xmlns:w10="urn:schemas-microsoft-com:office:word" xmlns:w="http://schemas.openxmlformats.org/wordprocessingml/2006/main" xmlns:w14="http://schemas.microsoft.com/office/word/2010/wordml" xmlns:w15="http://schemas.microsoft.com/office/word/2012/wordml" xmlns:w16cex="http://schemas.microsoft.com/office/word/2018/wordml/cex" xmlns:w16cid="http://schemas.microsoft.com/office/word/2016/wordml/cid" xmlns:w16="http://schemas.microsoft.com/office/word/2018/wordml" xmlns:w16du="http://schemas.microsoft.com/office/word/2023/wordml/word16du" xmlns:w16sdtdh="http://schemas.microsoft.com/office/word/2020/wordml/sdtdatahash" xmlns:w16se="http://schemas.microsoft.com/office/word/2015/wordml/symex" xmlns:wpg="http://schemas.microsoft.com/office/word/2010/wordprocessingGroup" xmlns:wpi="http://schemas.microsoft.com/office/word/2010/wordprocessingInk" xmlns:wne="http://schemas.microsoft.com/office/word/2006/wordml" xmlns:wps="http://schemas.microsoft.com/office/word/2010/wordprocessingShape" mc:Ignorable="w14 w15 w16se w16cid w16 w16cex w16sdtdh w16du wp14">
+  <w:abstractNum w:abstractNumId="0" w15:restartNumberingAfterBreak="0">
+    <w:nsid w:val="58EC113E"/>
+    <w:multiLevelType w:val="hybridMultilevel"/>
+    <w:tmpl w:val="B2D8B3FC"/>
+    <w:lvl w:ilvl="0" w:tplc="D3562EE0">
+      <w:numFmt w:val="bullet"/>
+      <w:lvlText w:val=""/>
+      <w:lvlJc w:val="left"/>
+      <w:pPr>
+        <w:ind w:left="720" w:hanging="360"/>
+      </w:pPr>
+      <w:rPr>
+        <w:rFonts w:ascii="Symbol" w:eastAsia="Arial" w:hAnsi="Symbol" w:cs="Arial" w:hint="default"/>
+      </w:rPr>
+    </w:lvl>
+    <w:lvl w:ilvl="1" w:tplc="48090003" w:tentative="1">
+      <w:start w:val="1"/>
+      <w:numFmt w:val="bullet"/>
+      <w:lvlText w:val="o"/>
+      <w:lvlJc w:val="left"/>
+      <w:pPr>
+        <w:ind w:left="1440" w:hanging="360"/>
+      </w:pPr>
+      <w:rPr>
+        <w:rFonts w:ascii="Courier New" w:hAnsi="Courier New" w:cs="Courier New" w:hint="default"/>
+      </w:rPr>
+    </w:lvl>
+    <w:lvl w:ilvl="2" w:tplc="48090005" w:tentative="1">
+      <w:start w:val="1"/>
+      <w:numFmt w:val="bullet"/>
+      <w:lvlText w:val=""/>
+      <w:lvlJc w:val="left"/>
+      <w:pPr>
+        <w:ind w:left="2160" w:hanging="360"/>
+      </w:pPr>
+      <w:rPr>
+        <w:rFonts w:ascii="Wingdings" w:hAnsi="Wingdings" w:hint="default"/>
+      </w:rPr>
+    </w:lvl>
+    <w:lvl w:ilvl="3" w:tplc="48090001" w:tentative="1">
+      <w:start w:val="1"/>
+      <w:numFmt w:val="bullet"/>
+      <w:lvlText w:val=""/>
+      <w:lvlJc w:val="left"/>
+      <w:pPr>
+        <w:ind w:left="2880" w:hanging="360"/>
+      </w:pPr>
+      <w:rPr>
+        <w:rFonts w:ascii="Symbol" w:hAnsi="Symbol" w:hint="default"/>
+      </w:rPr>
+    </w:lvl>
+    <w:lvl w:ilvl="4" w:tplc="48090003" w:tentative="1">
+      <w:start w:val="1"/>
+      <w:numFmt w:val="bullet"/>
+      <w:lvlText w:val="o"/>
+      <w:lvlJc w:val="left"/>
+      <w:pPr>
+        <w:ind w:left="3600" w:hanging="360"/>
+      </w:pPr>
+      <w:rPr>
+        <w:rFonts w:ascii="Courier New" w:hAnsi="Courier New" w:cs="Courier New" w:hint="default"/>
+      </w:rPr>
+    </w:lvl>
+    <w:lvl w:ilvl="5" w:tplc="48090005" w:tentative="1">
+      <w:start w:val="1"/>
+      <w:numFmt w:val="bullet"/>
+      <w:lvlText w:val=""/>
+      <w:lvlJc w:val="left"/>
+      <w:pPr>
+        <w:ind w:left="4320" w:hanging="360"/>
+      </w:pPr>
+      <w:rPr>
+        <w:rFonts w:ascii="Wingdings" w:hAnsi="Wingdings" w:hint="default"/>
+      </w:rPr>
+    </w:lvl>
+    <w:lvl w:ilvl="6" w:tplc="48090001" w:tentative="1">
+      <w:start w:val="1"/>
+      <w:numFmt w:val="bullet"/>
+      <w:lvlText w:val=""/>
+      <w:lvlJc w:val="left"/>
+      <w:pPr>
+        <w:ind w:left="5040" w:hanging="360"/>
+      </w:pPr>
+      <w:rPr>
+        <w:rFonts w:ascii="Symbol" w:hAnsi="Symbol" w:hint="default"/>
+      </w:rPr>
+    </w:lvl>
+    <w:lvl w:ilvl="7" w:tplc="48090003" w:tentative="1">
+      <w:start w:val="1"/>
+      <w:numFmt w:val="bullet"/>
+      <w:lvlText w:val="o"/>
+      <w:lvlJc w:val="left"/>
+      <w:pPr>
+        <w:ind w:left="5760" w:hanging="360"/>
+      </w:pPr>
+      <w:rPr>
+        <w:rFonts w:ascii="Courier New" w:hAnsi="Courier New" w:cs="Courier New" w:hint="default"/>
+      </w:rPr>
+    </w:lvl>
+    <w:lvl w:ilvl="8" w:tplc="48090005" w:tentative="1">
+      <w:start w:val="1"/>
+      <w:numFmt w:val="bullet"/>
+      <w:lvlText w:val=""/>
+      <w:lvlJc w:val="left"/>
+      <w:pPr>
+        <w:ind w:left="6480" w:hanging="360"/>
+      </w:pPr>
+      <w:rPr>
+        <w:rFonts w:ascii="Wingdings" w:hAnsi="Wingdings" w:hint="default"/>
+      </w:rPr>
+    </w:lvl>
+  </w:abstractNum>
+  <w:num w:numId="1" w16cid:durableId="817192334">
+    <w:abstractNumId w:val="0"/>
+  </w:num>
+</w:numbering>
 </file>
 
 <file path=word/styles.xml><?xml version="1.0" encoding="utf-8"?>
@@ -1297,6 +1511,17 @@
       </w:tblBorders>
     </w:tblPr>
   </w:style>
+  <w:style w:type="paragraph" w:styleId="ListParagraph">
+    <w:name w:val="List Paragraph"/>
+    <w:basedOn w:val="Normal"/>
+    <w:uiPriority w:val="34"/>
+    <w:qFormat/>
+    <w:rsid w:val="00537843"/>
+    <w:pPr>
+      <w:ind w:left="720"/>
+      <w:contextualSpacing/>
+    </w:pPr>
+  </w:style>
 </w:styles>
 </file>
 

</xml_diff>

<commit_message>
Improved Assessment Generation Prompts
</commit_message>
<xml_diff>
--- a/Assessment/Templates/(Template) Answer to CS - Course Title - v1.docx
+++ b/Assessment/Templates/(Template) Answer to CS - Course Title - v1.docx
@@ -224,16 +224,26 @@
           <w:sz w:val="24"/>
           <w:szCs w:val="24"/>
         </w:rPr>
-        <w:t>for question in questions %</w:t>
-      </w:r>
+        <w:t xml:space="preserve">for question in </w:t>
+      </w:r>
+      <w:proofErr w:type="gramStart"/>
       <w:r>
         <w:rPr>
           <w:bCs/>
           <w:sz w:val="24"/>
           <w:szCs w:val="24"/>
         </w:rPr>
+        <w:t>questions %</w:t>
+      </w:r>
+      <w:r>
+        <w:rPr>
+          <w:bCs/>
+          <w:sz w:val="24"/>
+          <w:szCs w:val="24"/>
+        </w:rPr>
         <w:t>}</w:t>
       </w:r>
+      <w:proofErr w:type="gramEnd"/>
     </w:p>
     <w:p>
       <w:pPr>
@@ -252,6 +262,7 @@
         <w:t>Task {{</w:t>
       </w:r>
       <w:proofErr w:type="spellStart"/>
+      <w:proofErr w:type="gramStart"/>
       <w:r>
         <w:rPr>
           <w:b/>
@@ -261,6 +272,7 @@
         <w:t>loop.index</w:t>
       </w:r>
       <w:proofErr w:type="spellEnd"/>
+      <w:proofErr w:type="gramEnd"/>
       <w:r>
         <w:rPr>
           <w:b/>
@@ -286,12 +298,29 @@
         <w:t>{{</w:t>
       </w:r>
       <w:proofErr w:type="spellStart"/>
-      <w:r>
-        <w:rPr>
-          <w:sz w:val="24"/>
-          <w:szCs w:val="24"/>
-        </w:rPr>
-        <w:t>question.question_statement</w:t>
+      <w:proofErr w:type="gramStart"/>
+      <w:r>
+        <w:rPr>
+          <w:sz w:val="24"/>
+          <w:szCs w:val="24"/>
+        </w:rPr>
+        <w:t>question.question</w:t>
+      </w:r>
+      <w:proofErr w:type="gramEnd"/>
+      <w:r>
+        <w:rPr>
+          <w:sz w:val="24"/>
+          <w:szCs w:val="24"/>
+        </w:rPr>
+        <w:t>_</w:t>
+      </w:r>
+      <w:proofErr w:type="gramStart"/>
+      <w:r>
+        <w:rPr>
+          <w:sz w:val="24"/>
+          <w:szCs w:val="24"/>
+        </w:rPr>
+        <w:t>statement</w:t>
       </w:r>
       <w:proofErr w:type="spellEnd"/>
       <w:r>
@@ -309,6 +338,7 @@
         <w:t>} ({{</w:t>
       </w:r>
       <w:proofErr w:type="spellStart"/>
+      <w:proofErr w:type="gramEnd"/>
       <w:r>
         <w:rPr>
           <w:sz w:val="24"/>
@@ -366,7 +396,7 @@
       </w:tblGrid>
       <w:tr>
         <w:trPr>
-          <w:trHeight w:val="4635"/>
+          <w:trHeight w:val="4535"/>
         </w:trPr>
         <w:tc>
           <w:tcPr>
@@ -436,6 +466,7 @@
               <w:t xml:space="preserve"> in </w:t>
             </w:r>
             <w:proofErr w:type="spellStart"/>
+            <w:proofErr w:type="gramStart"/>
             <w:r>
               <w:rPr>
                 <w:sz w:val="24"/>
@@ -444,6 +475,7 @@
               <w:t>question.answer</w:t>
             </w:r>
             <w:proofErr w:type="spellEnd"/>
+            <w:proofErr w:type="gramEnd"/>
             <w:r>
               <w:rPr>
                 <w:sz w:val="24"/>
@@ -465,6 +497,7 @@
                 <w:szCs w:val="24"/>
               </w:rPr>
             </w:pPr>
+            <w:proofErr w:type="gramStart"/>
             <w:r>
               <w:rPr>
                 <w:sz w:val="24"/>
@@ -478,7 +511,15 @@
                 <w:sz w:val="24"/>
                 <w:szCs w:val="24"/>
               </w:rPr>
-              <w:t>question.answer</w:t>
+              <w:t>bullet</w:t>
+            </w:r>
+            <w:proofErr w:type="gramEnd"/>
+            <w:r>
+              <w:rPr>
+                <w:sz w:val="24"/>
+                <w:szCs w:val="24"/>
+              </w:rPr>
+              <w:t>_pt</w:t>
             </w:r>
             <w:proofErr w:type="spellEnd"/>
             <w:r>

</xml_diff>